<commit_message>
Created first base architecture
</commit_message>
<xml_diff>
--- a/docs/state of art.docx
+++ b/docs/state of art.docx
@@ -879,7 +879,7 @@
           <w:shd w:fill="auto" w:val="clear"/>
         </w:rPr>
         <w:tab/>
-        <w:t xml:space="preserve">Label each token with BIO tags according to the corpus' tag specification (see Data page).</w:t>
+        <w:t xml:space="preserve">Label each token with BIO tags according to the corpus' tag specification </w:t>
       </w:r>
     </w:p>
     <w:p>
@@ -933,7 +933,7 @@
           <w:shd w:fill="auto" w:val="clear"/>
         </w:rPr>
         <w:tab/>
-        <w:t xml:space="preserve">Given the tag sequence labels, label the relations between each tag according to the corpus' relation specification (see Data page).</w:t>
+        <w:t xml:space="preserve">Given the tag sequence labels, label the relations between each tag according to the corpus' relation specification.</w:t>
       </w:r>
     </w:p>
     <w:p>

</xml_diff>